<commit_message>
Updated code and draft results
Cleaned up redundant code and made calculations more efficient.

Updated draft Results section (Table 1 and above only) with correct numbers
</commit_message>
<xml_diff>
--- a/doc/drafts/tables-1-2.docx
+++ b/doc/drafts/tables-1-2.docx
@@ -527,7 +527,23 @@
                 <w:sz w:val="24"/>
                 <w:szCs w:val="24"/>
               </w:rPr>
-              <w:t xml:space="preserve"> (38.6)</w:t>
+              <w:t xml:space="preserve"> (</w:t>
+            </w:r>
+            <w:r>
+              <w:rPr>
+                <w:rFonts w:ascii="Arial" w:hAnsi="Arial" w:cs="Arial"/>
+                <w:sz w:val="24"/>
+                <w:szCs w:val="24"/>
+              </w:rPr>
+              <w:t>1.4</w:t>
+            </w:r>
+            <w:r>
+              <w:rPr>
+                <w:rFonts w:ascii="Arial" w:hAnsi="Arial" w:cs="Arial"/>
+                <w:sz w:val="24"/>
+                <w:szCs w:val="24"/>
+              </w:rPr>
+              <w:t>)</w:t>
             </w:r>
           </w:p>
         </w:tc>
@@ -913,7 +929,16 @@
                 <w:szCs w:val="24"/>
                 <w:vertAlign w:val="superscript"/>
               </w:rPr>
-              <w:t xml:space="preserve"> c</w:t>
+              <w:t xml:space="preserve"> </w:t>
+            </w:r>
+            <w:r>
+              <w:rPr>
+                <w:rFonts w:ascii="Arial" w:hAnsi="Arial" w:cs="Arial"/>
+                <w:sz w:val="24"/>
+                <w:szCs w:val="24"/>
+                <w:vertAlign w:val="superscript"/>
+              </w:rPr>
+              <w:t>c</w:t>
             </w:r>
           </w:p>
           <w:p>
@@ -1284,7 +1309,16 @@
                 <w:szCs w:val="24"/>
                 <w:vertAlign w:val="superscript"/>
               </w:rPr>
-              <w:t xml:space="preserve"> c</w:t>
+              <w:t xml:space="preserve"> </w:t>
+            </w:r>
+            <w:r>
+              <w:rPr>
+                <w:rFonts w:ascii="Arial" w:hAnsi="Arial" w:cs="Arial"/>
+                <w:sz w:val="24"/>
+                <w:szCs w:val="24"/>
+                <w:vertAlign w:val="superscript"/>
+              </w:rPr>
+              <w:t>c</w:t>
             </w:r>
           </w:p>
           <w:p>
@@ -1786,7 +1820,16 @@
                 <w:szCs w:val="24"/>
                 <w:vertAlign w:val="superscript"/>
               </w:rPr>
-              <w:t xml:space="preserve"> c</w:t>
+              <w:t xml:space="preserve"> </w:t>
+            </w:r>
+            <w:r>
+              <w:rPr>
+                <w:rFonts w:ascii="Arial" w:hAnsi="Arial" w:cs="Arial"/>
+                <w:sz w:val="24"/>
+                <w:szCs w:val="24"/>
+                <w:vertAlign w:val="superscript"/>
+              </w:rPr>
+              <w:t>c</w:t>
             </w:r>
           </w:p>
           <w:p>
@@ -2125,7 +2168,16 @@
                 <w:szCs w:val="24"/>
                 <w:vertAlign w:val="superscript"/>
               </w:rPr>
-              <w:t xml:space="preserve"> c</w:t>
+              <w:t xml:space="preserve"> </w:t>
+            </w:r>
+            <w:r>
+              <w:rPr>
+                <w:rFonts w:ascii="Arial" w:hAnsi="Arial" w:cs="Arial"/>
+                <w:sz w:val="24"/>
+                <w:szCs w:val="24"/>
+                <w:vertAlign w:val="superscript"/>
+              </w:rPr>
+              <w:t>c</w:t>
             </w:r>
           </w:p>
           <w:p>
@@ -2504,7 +2556,16 @@
                 <w:szCs w:val="24"/>
                 <w:vertAlign w:val="superscript"/>
               </w:rPr>
-              <w:t xml:space="preserve"> c</w:t>
+              <w:t xml:space="preserve"> </w:t>
+            </w:r>
+            <w:r>
+              <w:rPr>
+                <w:rFonts w:ascii="Arial" w:hAnsi="Arial" w:cs="Arial"/>
+                <w:sz w:val="24"/>
+                <w:szCs w:val="24"/>
+                <w:vertAlign w:val="superscript"/>
+              </w:rPr>
+              <w:t>c</w:t>
             </w:r>
           </w:p>
           <w:p>
@@ -3246,7 +3307,16 @@
                 <w:szCs w:val="24"/>
                 <w:vertAlign w:val="superscript"/>
               </w:rPr>
-              <w:t xml:space="preserve"> c</w:t>
+              <w:t xml:space="preserve"> </w:t>
+            </w:r>
+            <w:r>
+              <w:rPr>
+                <w:rFonts w:ascii="Arial" w:hAnsi="Arial" w:cs="Arial"/>
+                <w:sz w:val="24"/>
+                <w:szCs w:val="24"/>
+                <w:vertAlign w:val="superscript"/>
+              </w:rPr>
+              <w:t>c</w:t>
             </w:r>
           </w:p>
           <w:p>
@@ -4010,7 +4080,23 @@
           <w:sz w:val="24"/>
           <w:szCs w:val="24"/>
         </w:rPr>
-        <w:t>Value is weighted mean (SD)</w:t>
+        <w:t>Value is weighted mean (S</w:t>
+      </w:r>
+      <w:r>
+        <w:rPr>
+          <w:rFonts w:ascii="Arial" w:hAnsi="Arial" w:cs="Arial"/>
+          <w:sz w:val="24"/>
+          <w:szCs w:val="24"/>
+        </w:rPr>
+        <w:t>E</w:t>
+      </w:r>
+      <w:r>
+        <w:rPr>
+          <w:rFonts w:ascii="Arial" w:hAnsi="Arial" w:cs="Arial"/>
+          <w:sz w:val="24"/>
+          <w:szCs w:val="24"/>
+        </w:rPr>
+        <w:t>)</w:t>
       </w:r>
     </w:p>
     <w:p>
@@ -4115,7 +4201,6 @@
         <w:t xml:space="preserve"> </w:t>
       </w:r>
       <w:commentRangeStart w:id="1"/>
-      <w:proofErr w:type="gramStart"/>
       <w:r>
         <w:rPr>
           <w:rStyle w:val="SubtleEmphasis"/>
@@ -4128,7 +4213,6 @@
         </w:rPr>
         <w:t>Unadjusted</w:t>
       </w:r>
-      <w:proofErr w:type="gramEnd"/>
       <w:r>
         <w:rPr>
           <w:rStyle w:val="SubtleEmphasis"/>

</xml_diff>